<commit_message>
CAMBIO FORMATO DE ANEXO 3 TITULO
</commit_message>
<xml_diff>
--- a/uploads/anexo3.docx
+++ b/uploads/anexo3.docx
@@ -1,6 +1,6 @@
 
 <file path=word/document.xml><?xml version="1.0" encoding="utf-8"?>
-<w:document xmlns:wpc="http://schemas.microsoft.com/office/word/2010/wordprocessingCanvas" xmlns:cx="http://schemas.microsoft.com/office/drawing/2014/chartex" xmlns:cx1="http://schemas.microsoft.com/office/drawing/2015/9/8/chartex" xmlns:cx2="http://schemas.microsoft.com/office/drawing/2015/10/21/chartex" xmlns:cx3="http://schemas.microsoft.com/office/drawing/2016/5/9/chartex" xmlns:cx4="http://schemas.microsoft.com/office/drawing/2016/5/10/chartex" xmlns:cx5="http://schemas.microsoft.com/office/drawing/2016/5/11/chartex" xmlns:cx6="http://schemas.microsoft.com/office/drawing/2016/5/12/chartex" xmlns:cx7="http://schemas.microsoft.com/office/drawing/2016/5/13/chartex" xmlns:cx8="http://schemas.microsoft.com/office/drawing/2016/5/14/chartex" xmlns:mc="http://schemas.openxmlformats.org/markup-compatibility/2006" xmlns:aink="http://schemas.microsoft.com/office/drawing/2016/ink" xmlns:am3d="http://schemas.microsoft.com/office/drawing/2017/model3d" xmlns:o="urn:schemas-microsoft-com:office:office" xmlns:r="http://schemas.openxmlformats.org/officeDocument/2006/relationships" xmlns:m="http://schemas.openxmlformats.org/officeDocument/2006/math" xmlns:v="urn:schemas-microsoft-com:vml" xmlns:wp14="http://schemas.microsoft.com/office/word/2010/wordprocessingDrawing" xmlns:wp="http://schemas.openxmlformats.org/drawingml/2006/wordprocessingDrawing" xmlns:w10="urn:schemas-microsoft-com:office:word" xmlns:w="http://schemas.openxmlformats.org/wordprocessingml/2006/main" xmlns:w14="http://schemas.microsoft.com/office/word/2010/wordml" xmlns:w15="http://schemas.microsoft.com/office/word/2012/wordml" xmlns:w16cex="http://schemas.microsoft.com/office/word/2018/wordml/cex" xmlns:w16cid="http://schemas.microsoft.com/office/word/2016/wordml/cid" xmlns:w16="http://schemas.microsoft.com/office/word/2018/wordml" xmlns:w16sdtdh="http://schemas.microsoft.com/office/word/2020/wordml/sdtdatahash" xmlns:w16se="http://schemas.microsoft.com/office/word/2015/wordml/symex" xmlns:wpg="http://schemas.microsoft.com/office/word/2010/wordprocessingGroup" xmlns:wpi="http://schemas.microsoft.com/office/word/2010/wordprocessingInk" xmlns:wne="http://schemas.microsoft.com/office/word/2006/wordml" xmlns:wps="http://schemas.microsoft.com/office/word/2010/wordprocessingShape" mc:Ignorable="w14 w15 w16se w16cid w16 w16cex w16sdtdh wp14">
+<w:document xmlns:wpc="http://schemas.microsoft.com/office/word/2010/wordprocessingCanvas" xmlns:cx="http://schemas.microsoft.com/office/drawing/2014/chartex" xmlns:cx1="http://schemas.microsoft.com/office/drawing/2015/9/8/chartex" xmlns:cx2="http://schemas.microsoft.com/office/drawing/2015/10/21/chartex" xmlns:cx3="http://schemas.microsoft.com/office/drawing/2016/5/9/chartex" xmlns:cx4="http://schemas.microsoft.com/office/drawing/2016/5/10/chartex" xmlns:cx5="http://schemas.microsoft.com/office/drawing/2016/5/11/chartex" xmlns:cx6="http://schemas.microsoft.com/office/drawing/2016/5/12/chartex" xmlns:cx7="http://schemas.microsoft.com/office/drawing/2016/5/13/chartex" xmlns:cx8="http://schemas.microsoft.com/office/drawing/2016/5/14/chartex" xmlns:mc="http://schemas.openxmlformats.org/markup-compatibility/2006" xmlns:aink="http://schemas.microsoft.com/office/drawing/2016/ink" xmlns:am3d="http://schemas.microsoft.com/office/drawing/2017/model3d" xmlns:o="urn:schemas-microsoft-com:office:office" xmlns:oel="http://schemas.microsoft.com/office/2019/extlst" xmlns:r="http://schemas.openxmlformats.org/officeDocument/2006/relationships" xmlns:m="http://schemas.openxmlformats.org/officeDocument/2006/math" xmlns:v="urn:schemas-microsoft-com:vml" xmlns:wp14="http://schemas.microsoft.com/office/word/2010/wordprocessingDrawing" xmlns:wp="http://schemas.openxmlformats.org/drawingml/2006/wordprocessingDrawing" xmlns:w10="urn:schemas-microsoft-com:office:word" xmlns:w="http://schemas.openxmlformats.org/wordprocessingml/2006/main" xmlns:w14="http://schemas.microsoft.com/office/word/2010/wordml" xmlns:w15="http://schemas.microsoft.com/office/word/2012/wordml" xmlns:w16cex="http://schemas.microsoft.com/office/word/2018/wordml/cex" xmlns:w16cid="http://schemas.microsoft.com/office/word/2016/wordml/cid" xmlns:w16="http://schemas.microsoft.com/office/word/2018/wordml" xmlns:w16sdtdh="http://schemas.microsoft.com/office/word/2020/wordml/sdtdatahash" xmlns:w16se="http://schemas.microsoft.com/office/word/2015/wordml/symex" xmlns:wpg="http://schemas.microsoft.com/office/word/2010/wordprocessingGroup" xmlns:wpi="http://schemas.microsoft.com/office/word/2010/wordprocessingInk" xmlns:wne="http://schemas.microsoft.com/office/word/2006/wordml" xmlns:wps="http://schemas.microsoft.com/office/word/2010/wordprocessingShape" mc:Ignorable="w14 w15 w16se w16cid w16 w16cex w16sdtdh wp14">
   <w:body>
     <w:p>
       <w:pPr>
@@ -77,10 +77,7 @@
         <w:spacing w:after="0" w:line="360" w:lineRule="auto"/>
       </w:pPr>
       <w:r>
-        <w:t>M</w:t>
-      </w:r>
-      <w:r>
-        <w:t>agíster</w:t>
+        <w:t>{titulo}</w:t>
       </w:r>
     </w:p>
     <w:p>
@@ -88,7 +85,15 @@
         <w:spacing w:after="0" w:line="360" w:lineRule="auto"/>
       </w:pPr>
       <w:r>
-        <w:t>{nombreResponsablePracticas}</w:t>
+        <w:t>{</w:t>
+      </w:r>
+      <w:proofErr w:type="spellStart"/>
+      <w:r>
+        <w:t>nombreResponsablePracticas</w:t>
+      </w:r>
+      <w:proofErr w:type="spellEnd"/>
+      <w:r>
+        <w:t>}</w:t>
       </w:r>
     </w:p>
     <w:p>
@@ -105,7 +110,15 @@
         <w:t xml:space="preserve"> DE LA CARRERA </w:t>
       </w:r>
       <w:r>
-        <w:t>{nombreCarrera}</w:t>
+        <w:t>{</w:t>
+      </w:r>
+      <w:proofErr w:type="spellStart"/>
+      <w:r>
+        <w:t>nombreCarrera</w:t>
+      </w:r>
+      <w:proofErr w:type="spellEnd"/>
+      <w:r>
+        <w:t>}</w:t>
       </w:r>
     </w:p>
     <w:p>
@@ -168,7 +181,15 @@
         <w:t xml:space="preserve"> Yo</w:t>
       </w:r>
       <w:r>
-        <w:t xml:space="preserve"> {nombreAlumno}</w:t>
+        <w:t xml:space="preserve"> {</w:t>
+      </w:r>
+      <w:proofErr w:type="spellStart"/>
+      <w:r>
+        <w:t>nombreAlumno</w:t>
+      </w:r>
+      <w:proofErr w:type="spellEnd"/>
+      <w:r>
+        <w:t>}</w:t>
       </w:r>
       <w:r>
         <w:t>, con número</w:t>
@@ -177,13 +198,29 @@
         <w:t xml:space="preserve"> de cédula </w:t>
       </w:r>
       <w:r>
-        <w:t>{datoCedula}</w:t>
+        <w:t>{</w:t>
+      </w:r>
+      <w:proofErr w:type="spellStart"/>
+      <w:r>
+        <w:t>datoCedula</w:t>
+      </w:r>
+      <w:proofErr w:type="spellEnd"/>
+      <w:r>
+        <w:t>}</w:t>
       </w:r>
       <w:r>
         <w:t xml:space="preserve">, estudiante del </w:t>
       </w:r>
       <w:r>
-        <w:t>{datoCiclo}</w:t>
+        <w:t>{</w:t>
+      </w:r>
+      <w:proofErr w:type="spellStart"/>
+      <w:r>
+        <w:t>datoCiclo</w:t>
+      </w:r>
+      <w:proofErr w:type="spellEnd"/>
+      <w:r>
+        <w:t>}</w:t>
       </w:r>
       <w:r>
         <w:t xml:space="preserve"> </w:t>
@@ -198,7 +235,15 @@
         <w:t>, paralelo</w:t>
       </w:r>
       <w:r>
-        <w:t xml:space="preserve"> {datoParalelo}</w:t>
+        <w:t xml:space="preserve"> {</w:t>
+      </w:r>
+      <w:proofErr w:type="spellStart"/>
+      <w:r>
+        <w:t>datoParalelo</w:t>
+      </w:r>
+      <w:proofErr w:type="spellEnd"/>
+      <w:r>
+        <w:t>}</w:t>
       </w:r>
       <w:r>
         <w:t xml:space="preserve"> del</w:t>
@@ -216,7 +261,15 @@
         <w:t xml:space="preserve"> </w:t>
       </w:r>
       <w:r>
-        <w:t>{periodoAcademico}</w:t>
+        <w:t>{</w:t>
+      </w:r>
+      <w:proofErr w:type="spellStart"/>
+      <w:r>
+        <w:t>periodoAcademico</w:t>
+      </w:r>
+      <w:proofErr w:type="spellEnd"/>
+      <w:r>
+        <w:t>}</w:t>
       </w:r>
       <w:r>
         <w:t xml:space="preserve"> </w:t>
@@ -225,13 +278,29 @@
         <w:t xml:space="preserve">de la carrera </w:t>
       </w:r>
       <w:r>
-        <w:t>{nombreCarrera}</w:t>
+        <w:t>{</w:t>
+      </w:r>
+      <w:proofErr w:type="spellStart"/>
+      <w:r>
+        <w:t>nombreCarrera</w:t>
+      </w:r>
+      <w:proofErr w:type="spellEnd"/>
+      <w:r>
+        <w:t>}</w:t>
       </w:r>
       <w:r>
         <w:t xml:space="preserve">, solicito comedidamente se autorice mi postulación para realizar las </w:t>
       </w:r>
       <w:r>
-        <w:t>{datoHoras}</w:t>
+        <w:t>{</w:t>
+      </w:r>
+      <w:proofErr w:type="spellStart"/>
+      <w:r>
+        <w:t>datoHoras</w:t>
+      </w:r>
+      <w:proofErr w:type="spellEnd"/>
+      <w:r>
+        <w:t>}</w:t>
       </w:r>
       <w:r>
         <w:t xml:space="preserve"> hora</w:t>
@@ -246,7 +315,15 @@
         <w:t xml:space="preserve"> </w:t>
       </w:r>
       <w:r>
-        <w:t>{nombreEmpresa}</w:t>
+        <w:t>{</w:t>
+      </w:r>
+      <w:proofErr w:type="spellStart"/>
+      <w:r>
+        <w:t>nombreEmpresa</w:t>
+      </w:r>
+      <w:proofErr w:type="spellEnd"/>
+      <w:r>
+        <w:t>}</w:t>
       </w:r>
       <w:r>
         <w:t xml:space="preserve"> </w:t>
@@ -291,7 +368,21 @@
         <w:rPr>
           <w:bCs/>
         </w:rPr>
-        <w:t>{numeroConvocatoria}</w:t>
+        <w:t>{</w:t>
+      </w:r>
+      <w:proofErr w:type="spellStart"/>
+      <w:r>
+        <w:rPr>
+          <w:bCs/>
+        </w:rPr>
+        <w:t>numeroConvocatoria</w:t>
+      </w:r>
+      <w:proofErr w:type="spellEnd"/>
+      <w:r>
+        <w:rPr>
+          <w:bCs/>
+        </w:rPr>
+        <w:t>}</w:t>
       </w:r>
     </w:p>
     <w:p>
@@ -515,7 +606,25 @@
           <w:sz w:val="22"/>
           <w:szCs w:val="22"/>
         </w:rPr>
-        <w:t>{nombreAlumno}</w:t>
+        <w:t>{</w:t>
+      </w:r>
+      <w:proofErr w:type="spellStart"/>
+      <w:r>
+        <w:rPr>
+          <w:rFonts w:asciiTheme="minorHAnsi" w:hAnsiTheme="minorHAnsi"/>
+          <w:sz w:val="22"/>
+          <w:szCs w:val="22"/>
+        </w:rPr>
+        <w:t>nombreAlumno</w:t>
+      </w:r>
+      <w:proofErr w:type="spellEnd"/>
+      <w:r>
+        <w:rPr>
+          <w:rFonts w:asciiTheme="minorHAnsi" w:hAnsiTheme="minorHAnsi"/>
+          <w:sz w:val="22"/>
+          <w:szCs w:val="22"/>
+        </w:rPr>
+        <w:t>}</w:t>
       </w:r>
     </w:p>
     <w:p>
@@ -551,7 +660,25 @@
           <w:sz w:val="22"/>
           <w:szCs w:val="22"/>
         </w:rPr>
-        <w:t>{celularAlumno}</w:t>
+        <w:t>{</w:t>
+      </w:r>
+      <w:proofErr w:type="spellStart"/>
+      <w:r>
+        <w:rPr>
+          <w:rFonts w:asciiTheme="minorHAnsi" w:hAnsiTheme="minorHAnsi"/>
+          <w:sz w:val="22"/>
+          <w:szCs w:val="22"/>
+        </w:rPr>
+        <w:t>celularAlumno</w:t>
+      </w:r>
+      <w:proofErr w:type="spellEnd"/>
+      <w:r>
+        <w:rPr>
+          <w:rFonts w:asciiTheme="minorHAnsi" w:hAnsiTheme="minorHAnsi"/>
+          <w:sz w:val="22"/>
+          <w:szCs w:val="22"/>
+        </w:rPr>
+        <w:t>}</w:t>
       </w:r>
     </w:p>
     <w:p>
@@ -585,7 +712,25 @@
           <w:sz w:val="22"/>
           <w:szCs w:val="22"/>
         </w:rPr>
-        <w:t>{correoAlumno}</w:t>
+        <w:t>{</w:t>
+      </w:r>
+      <w:proofErr w:type="spellStart"/>
+      <w:r>
+        <w:rPr>
+          <w:rFonts w:asciiTheme="minorHAnsi" w:hAnsiTheme="minorHAnsi"/>
+          <w:sz w:val="22"/>
+          <w:szCs w:val="22"/>
+        </w:rPr>
+        <w:t>correoAlumno</w:t>
+      </w:r>
+      <w:proofErr w:type="spellEnd"/>
+      <w:r>
+        <w:rPr>
+          <w:rFonts w:asciiTheme="minorHAnsi" w:hAnsiTheme="minorHAnsi"/>
+          <w:sz w:val="22"/>
+          <w:szCs w:val="22"/>
+        </w:rPr>
+        <w:t>}</w:t>
       </w:r>
     </w:p>
     <w:sectPr>
@@ -600,7 +745,7 @@
 </file>
 
 <file path=word/endnotes.xml><?xml version="1.0" encoding="utf-8"?>
-<w:endnotes xmlns:wpc="http://schemas.microsoft.com/office/word/2010/wordprocessingCanvas" xmlns:cx="http://schemas.microsoft.com/office/drawing/2014/chartex" xmlns:cx1="http://schemas.microsoft.com/office/drawing/2015/9/8/chartex" xmlns:cx2="http://schemas.microsoft.com/office/drawing/2015/10/21/chartex" xmlns:cx3="http://schemas.microsoft.com/office/drawing/2016/5/9/chartex" xmlns:cx4="http://schemas.microsoft.com/office/drawing/2016/5/10/chartex" xmlns:cx5="http://schemas.microsoft.com/office/drawing/2016/5/11/chartex" xmlns:cx6="http://schemas.microsoft.com/office/drawing/2016/5/12/chartex" xmlns:cx7="http://schemas.microsoft.com/office/drawing/2016/5/13/chartex" xmlns:cx8="http://schemas.microsoft.com/office/drawing/2016/5/14/chartex" xmlns:mc="http://schemas.openxmlformats.org/markup-compatibility/2006" xmlns:aink="http://schemas.microsoft.com/office/drawing/2016/ink" xmlns:am3d="http://schemas.microsoft.com/office/drawing/2017/model3d" xmlns:o="urn:schemas-microsoft-com:office:office" xmlns:r="http://schemas.openxmlformats.org/officeDocument/2006/relationships" xmlns:m="http://schemas.openxmlformats.org/officeDocument/2006/math" xmlns:v="urn:schemas-microsoft-com:vml" xmlns:wp14="http://schemas.microsoft.com/office/word/2010/wordprocessingDrawing" xmlns:wp="http://schemas.openxmlformats.org/drawingml/2006/wordprocessingDrawing" xmlns:w10="urn:schemas-microsoft-com:office:word" xmlns:w="http://schemas.openxmlformats.org/wordprocessingml/2006/main" xmlns:w14="http://schemas.microsoft.com/office/word/2010/wordml" xmlns:w15="http://schemas.microsoft.com/office/word/2012/wordml" xmlns:w16cex="http://schemas.microsoft.com/office/word/2018/wordml/cex" xmlns:w16cid="http://schemas.microsoft.com/office/word/2016/wordml/cid" xmlns:w16="http://schemas.microsoft.com/office/word/2018/wordml" xmlns:w16sdtdh="http://schemas.microsoft.com/office/word/2020/wordml/sdtdatahash" xmlns:w16se="http://schemas.microsoft.com/office/word/2015/wordml/symex" xmlns:wpg="http://schemas.microsoft.com/office/word/2010/wordprocessingGroup" xmlns:wpi="http://schemas.microsoft.com/office/word/2010/wordprocessingInk" xmlns:wne="http://schemas.microsoft.com/office/word/2006/wordml" xmlns:wps="http://schemas.microsoft.com/office/word/2010/wordprocessingShape" mc:Ignorable="w14 w15 w16se w16cid w16 w16cex w16sdtdh wp14">
+<w:endnotes xmlns:wpc="http://schemas.microsoft.com/office/word/2010/wordprocessingCanvas" xmlns:cx="http://schemas.microsoft.com/office/drawing/2014/chartex" xmlns:cx1="http://schemas.microsoft.com/office/drawing/2015/9/8/chartex" xmlns:cx2="http://schemas.microsoft.com/office/drawing/2015/10/21/chartex" xmlns:cx3="http://schemas.microsoft.com/office/drawing/2016/5/9/chartex" xmlns:cx4="http://schemas.microsoft.com/office/drawing/2016/5/10/chartex" xmlns:cx5="http://schemas.microsoft.com/office/drawing/2016/5/11/chartex" xmlns:cx6="http://schemas.microsoft.com/office/drawing/2016/5/12/chartex" xmlns:cx7="http://schemas.microsoft.com/office/drawing/2016/5/13/chartex" xmlns:cx8="http://schemas.microsoft.com/office/drawing/2016/5/14/chartex" xmlns:mc="http://schemas.openxmlformats.org/markup-compatibility/2006" xmlns:aink="http://schemas.microsoft.com/office/drawing/2016/ink" xmlns:am3d="http://schemas.microsoft.com/office/drawing/2017/model3d" xmlns:o="urn:schemas-microsoft-com:office:office" xmlns:oel="http://schemas.microsoft.com/office/2019/extlst" xmlns:r="http://schemas.openxmlformats.org/officeDocument/2006/relationships" xmlns:m="http://schemas.openxmlformats.org/officeDocument/2006/math" xmlns:v="urn:schemas-microsoft-com:vml" xmlns:wp14="http://schemas.microsoft.com/office/word/2010/wordprocessingDrawing" xmlns:wp="http://schemas.openxmlformats.org/drawingml/2006/wordprocessingDrawing" xmlns:w10="urn:schemas-microsoft-com:office:word" xmlns:w="http://schemas.openxmlformats.org/wordprocessingml/2006/main" xmlns:w14="http://schemas.microsoft.com/office/word/2010/wordml" xmlns:w15="http://schemas.microsoft.com/office/word/2012/wordml" xmlns:w16cex="http://schemas.microsoft.com/office/word/2018/wordml/cex" xmlns:w16cid="http://schemas.microsoft.com/office/word/2016/wordml/cid" xmlns:w16="http://schemas.microsoft.com/office/word/2018/wordml" xmlns:w16sdtdh="http://schemas.microsoft.com/office/word/2020/wordml/sdtdatahash" xmlns:w16se="http://schemas.microsoft.com/office/word/2015/wordml/symex" xmlns:wpg="http://schemas.microsoft.com/office/word/2010/wordprocessingGroup" xmlns:wpi="http://schemas.microsoft.com/office/word/2010/wordprocessingInk" xmlns:wne="http://schemas.microsoft.com/office/word/2006/wordml" xmlns:wps="http://schemas.microsoft.com/office/word/2010/wordprocessingShape" mc:Ignorable="w14 w15 w16se w16cid w16 w16cex w16sdtdh wp14">
   <w:endnote w:type="separator" w:id="-1">
     <w:p>
       <w:pPr>
@@ -625,7 +770,7 @@
 </file>
 
 <file path=word/footnotes.xml><?xml version="1.0" encoding="utf-8"?>
-<w:footnotes xmlns:wpc="http://schemas.microsoft.com/office/word/2010/wordprocessingCanvas" xmlns:cx="http://schemas.microsoft.com/office/drawing/2014/chartex" xmlns:cx1="http://schemas.microsoft.com/office/drawing/2015/9/8/chartex" xmlns:cx2="http://schemas.microsoft.com/office/drawing/2015/10/21/chartex" xmlns:cx3="http://schemas.microsoft.com/office/drawing/2016/5/9/chartex" xmlns:cx4="http://schemas.microsoft.com/office/drawing/2016/5/10/chartex" xmlns:cx5="http://schemas.microsoft.com/office/drawing/2016/5/11/chartex" xmlns:cx6="http://schemas.microsoft.com/office/drawing/2016/5/12/chartex" xmlns:cx7="http://schemas.microsoft.com/office/drawing/2016/5/13/chartex" xmlns:cx8="http://schemas.microsoft.com/office/drawing/2016/5/14/chartex" xmlns:mc="http://schemas.openxmlformats.org/markup-compatibility/2006" xmlns:aink="http://schemas.microsoft.com/office/drawing/2016/ink" xmlns:am3d="http://schemas.microsoft.com/office/drawing/2017/model3d" xmlns:o="urn:schemas-microsoft-com:office:office" xmlns:r="http://schemas.openxmlformats.org/officeDocument/2006/relationships" xmlns:m="http://schemas.openxmlformats.org/officeDocument/2006/math" xmlns:v="urn:schemas-microsoft-com:vml" xmlns:wp14="http://schemas.microsoft.com/office/word/2010/wordprocessingDrawing" xmlns:wp="http://schemas.openxmlformats.org/drawingml/2006/wordprocessingDrawing" xmlns:w10="urn:schemas-microsoft-com:office:word" xmlns:w="http://schemas.openxmlformats.org/wordprocessingml/2006/main" xmlns:w14="http://schemas.microsoft.com/office/word/2010/wordml" xmlns:w15="http://schemas.microsoft.com/office/word/2012/wordml" xmlns:w16cex="http://schemas.microsoft.com/office/word/2018/wordml/cex" xmlns:w16cid="http://schemas.microsoft.com/office/word/2016/wordml/cid" xmlns:w16="http://schemas.microsoft.com/office/word/2018/wordml" xmlns:w16sdtdh="http://schemas.microsoft.com/office/word/2020/wordml/sdtdatahash" xmlns:w16se="http://schemas.microsoft.com/office/word/2015/wordml/symex" xmlns:wpg="http://schemas.microsoft.com/office/word/2010/wordprocessingGroup" xmlns:wpi="http://schemas.microsoft.com/office/word/2010/wordprocessingInk" xmlns:wne="http://schemas.microsoft.com/office/word/2006/wordml" xmlns:wps="http://schemas.microsoft.com/office/word/2010/wordprocessingShape" mc:Ignorable="w14 w15 w16se w16cid w16 w16cex w16sdtdh wp14">
+<w:footnotes xmlns:wpc="http://schemas.microsoft.com/office/word/2010/wordprocessingCanvas" xmlns:cx="http://schemas.microsoft.com/office/drawing/2014/chartex" xmlns:cx1="http://schemas.microsoft.com/office/drawing/2015/9/8/chartex" xmlns:cx2="http://schemas.microsoft.com/office/drawing/2015/10/21/chartex" xmlns:cx3="http://schemas.microsoft.com/office/drawing/2016/5/9/chartex" xmlns:cx4="http://schemas.microsoft.com/office/drawing/2016/5/10/chartex" xmlns:cx5="http://schemas.microsoft.com/office/drawing/2016/5/11/chartex" xmlns:cx6="http://schemas.microsoft.com/office/drawing/2016/5/12/chartex" xmlns:cx7="http://schemas.microsoft.com/office/drawing/2016/5/13/chartex" xmlns:cx8="http://schemas.microsoft.com/office/drawing/2016/5/14/chartex" xmlns:mc="http://schemas.openxmlformats.org/markup-compatibility/2006" xmlns:aink="http://schemas.microsoft.com/office/drawing/2016/ink" xmlns:am3d="http://schemas.microsoft.com/office/drawing/2017/model3d" xmlns:o="urn:schemas-microsoft-com:office:office" xmlns:oel="http://schemas.microsoft.com/office/2019/extlst" xmlns:r="http://schemas.openxmlformats.org/officeDocument/2006/relationships" xmlns:m="http://schemas.openxmlformats.org/officeDocument/2006/math" xmlns:v="urn:schemas-microsoft-com:vml" xmlns:wp14="http://schemas.microsoft.com/office/word/2010/wordprocessingDrawing" xmlns:wp="http://schemas.openxmlformats.org/drawingml/2006/wordprocessingDrawing" xmlns:w10="urn:schemas-microsoft-com:office:word" xmlns:w="http://schemas.openxmlformats.org/wordprocessingml/2006/main" xmlns:w14="http://schemas.microsoft.com/office/word/2010/wordml" xmlns:w15="http://schemas.microsoft.com/office/word/2012/wordml" xmlns:w16cex="http://schemas.microsoft.com/office/word/2018/wordml/cex" xmlns:w16cid="http://schemas.microsoft.com/office/word/2016/wordml/cid" xmlns:w16="http://schemas.microsoft.com/office/word/2018/wordml" xmlns:w16sdtdh="http://schemas.microsoft.com/office/word/2020/wordml/sdtdatahash" xmlns:w16se="http://schemas.microsoft.com/office/word/2015/wordml/symex" xmlns:wpg="http://schemas.microsoft.com/office/word/2010/wordprocessingGroup" xmlns:wpi="http://schemas.microsoft.com/office/word/2010/wordprocessingInk" xmlns:wne="http://schemas.microsoft.com/office/word/2006/wordml" xmlns:wps="http://schemas.microsoft.com/office/word/2010/wordprocessingShape" mc:Ignorable="w14 w15 w16se w16cid w16 w16cex w16sdtdh wp14">
   <w:footnote w:type="separator" w:id="-1">
     <w:p>
       <w:pPr>
@@ -650,7 +795,7 @@
 </file>
 
 <file path=word/header1.xml><?xml version="1.0" encoding="utf-8"?>
-<w:hdr xmlns:wpc="http://schemas.microsoft.com/office/word/2010/wordprocessingCanvas" xmlns:cx="http://schemas.microsoft.com/office/drawing/2014/chartex" xmlns:cx1="http://schemas.microsoft.com/office/drawing/2015/9/8/chartex" xmlns:cx2="http://schemas.microsoft.com/office/drawing/2015/10/21/chartex" xmlns:cx3="http://schemas.microsoft.com/office/drawing/2016/5/9/chartex" xmlns:cx4="http://schemas.microsoft.com/office/drawing/2016/5/10/chartex" xmlns:cx5="http://schemas.microsoft.com/office/drawing/2016/5/11/chartex" xmlns:cx6="http://schemas.microsoft.com/office/drawing/2016/5/12/chartex" xmlns:cx7="http://schemas.microsoft.com/office/drawing/2016/5/13/chartex" xmlns:cx8="http://schemas.microsoft.com/office/drawing/2016/5/14/chartex" xmlns:mc="http://schemas.openxmlformats.org/markup-compatibility/2006" xmlns:aink="http://schemas.microsoft.com/office/drawing/2016/ink" xmlns:am3d="http://schemas.microsoft.com/office/drawing/2017/model3d" xmlns:o="urn:schemas-microsoft-com:office:office" xmlns:r="http://schemas.openxmlformats.org/officeDocument/2006/relationships" xmlns:m="http://schemas.openxmlformats.org/officeDocument/2006/math" xmlns:v="urn:schemas-microsoft-com:vml" xmlns:wp14="http://schemas.microsoft.com/office/word/2010/wordprocessingDrawing" xmlns:wp="http://schemas.openxmlformats.org/drawingml/2006/wordprocessingDrawing" xmlns:w10="urn:schemas-microsoft-com:office:word" xmlns:w="http://schemas.openxmlformats.org/wordprocessingml/2006/main" xmlns:w14="http://schemas.microsoft.com/office/word/2010/wordml" xmlns:w15="http://schemas.microsoft.com/office/word/2012/wordml" xmlns:w16cex="http://schemas.microsoft.com/office/word/2018/wordml/cex" xmlns:w16cid="http://schemas.microsoft.com/office/word/2016/wordml/cid" xmlns:w16="http://schemas.microsoft.com/office/word/2018/wordml" xmlns:w16sdtdh="http://schemas.microsoft.com/office/word/2020/wordml/sdtdatahash" xmlns:w16se="http://schemas.microsoft.com/office/word/2015/wordml/symex" xmlns:wpg="http://schemas.microsoft.com/office/word/2010/wordprocessingGroup" xmlns:wpi="http://schemas.microsoft.com/office/word/2010/wordprocessingInk" xmlns:wne="http://schemas.microsoft.com/office/word/2006/wordml" xmlns:wps="http://schemas.microsoft.com/office/word/2010/wordprocessingShape" mc:Ignorable="w14 w15 w16se w16cid w16 w16cex w16sdtdh wp14">
+<w:hdr xmlns:wpc="http://schemas.microsoft.com/office/word/2010/wordprocessingCanvas" xmlns:cx="http://schemas.microsoft.com/office/drawing/2014/chartex" xmlns:cx1="http://schemas.microsoft.com/office/drawing/2015/9/8/chartex" xmlns:cx2="http://schemas.microsoft.com/office/drawing/2015/10/21/chartex" xmlns:cx3="http://schemas.microsoft.com/office/drawing/2016/5/9/chartex" xmlns:cx4="http://schemas.microsoft.com/office/drawing/2016/5/10/chartex" xmlns:cx5="http://schemas.microsoft.com/office/drawing/2016/5/11/chartex" xmlns:cx6="http://schemas.microsoft.com/office/drawing/2016/5/12/chartex" xmlns:cx7="http://schemas.microsoft.com/office/drawing/2016/5/13/chartex" xmlns:cx8="http://schemas.microsoft.com/office/drawing/2016/5/14/chartex" xmlns:mc="http://schemas.openxmlformats.org/markup-compatibility/2006" xmlns:aink="http://schemas.microsoft.com/office/drawing/2016/ink" xmlns:am3d="http://schemas.microsoft.com/office/drawing/2017/model3d" xmlns:o="urn:schemas-microsoft-com:office:office" xmlns:oel="http://schemas.microsoft.com/office/2019/extlst" xmlns:r="http://schemas.openxmlformats.org/officeDocument/2006/relationships" xmlns:m="http://schemas.openxmlformats.org/officeDocument/2006/math" xmlns:v="urn:schemas-microsoft-com:vml" xmlns:wp14="http://schemas.microsoft.com/office/word/2010/wordprocessingDrawing" xmlns:wp="http://schemas.openxmlformats.org/drawingml/2006/wordprocessingDrawing" xmlns:w10="urn:schemas-microsoft-com:office:word" xmlns:w="http://schemas.openxmlformats.org/wordprocessingml/2006/main" xmlns:w14="http://schemas.microsoft.com/office/word/2010/wordml" xmlns:w15="http://schemas.microsoft.com/office/word/2012/wordml" xmlns:w16cex="http://schemas.microsoft.com/office/word/2018/wordml/cex" xmlns:w16cid="http://schemas.microsoft.com/office/word/2016/wordml/cid" xmlns:w16="http://schemas.microsoft.com/office/word/2018/wordml" xmlns:w16sdtdh="http://schemas.microsoft.com/office/word/2020/wordml/sdtdatahash" xmlns:w16se="http://schemas.microsoft.com/office/word/2015/wordml/symex" xmlns:wpg="http://schemas.microsoft.com/office/word/2010/wordprocessingGroup" xmlns:wpi="http://schemas.microsoft.com/office/word/2010/wordprocessingInk" xmlns:wne="http://schemas.microsoft.com/office/word/2006/wordml" xmlns:wps="http://schemas.microsoft.com/office/word/2010/wordprocessingShape" mc:Ignorable="w14 w15 w16se w16cid w16 w16cex w16sdtdh wp14">
   <w:p>
     <w:pPr>
       <w:pStyle w:val="Encabezado"/>
@@ -725,7 +870,7 @@
 </file>
 
 <file path=word/numbering.xml><?xml version="1.0" encoding="utf-8"?>
-<w:numbering xmlns:wpc="http://schemas.microsoft.com/office/word/2010/wordprocessingCanvas" xmlns:cx="http://schemas.microsoft.com/office/drawing/2014/chartex" xmlns:cx1="http://schemas.microsoft.com/office/drawing/2015/9/8/chartex" xmlns:cx2="http://schemas.microsoft.com/office/drawing/2015/10/21/chartex" xmlns:cx3="http://schemas.microsoft.com/office/drawing/2016/5/9/chartex" xmlns:cx4="http://schemas.microsoft.com/office/drawing/2016/5/10/chartex" xmlns:cx5="http://schemas.microsoft.com/office/drawing/2016/5/11/chartex" xmlns:cx6="http://schemas.microsoft.com/office/drawing/2016/5/12/chartex" xmlns:cx7="http://schemas.microsoft.com/office/drawing/2016/5/13/chartex" xmlns:cx8="http://schemas.microsoft.com/office/drawing/2016/5/14/chartex" xmlns:mc="http://schemas.openxmlformats.org/markup-compatibility/2006" xmlns:aink="http://schemas.microsoft.com/office/drawing/2016/ink" xmlns:am3d="http://schemas.microsoft.com/office/drawing/2017/model3d" xmlns:o="urn:schemas-microsoft-com:office:office" xmlns:r="http://schemas.openxmlformats.org/officeDocument/2006/relationships" xmlns:m="http://schemas.openxmlformats.org/officeDocument/2006/math" xmlns:v="urn:schemas-microsoft-com:vml" xmlns:wp14="http://schemas.microsoft.com/office/word/2010/wordprocessingDrawing" xmlns:wp="http://schemas.openxmlformats.org/drawingml/2006/wordprocessingDrawing" xmlns:w10="urn:schemas-microsoft-com:office:word" xmlns:w="http://schemas.openxmlformats.org/wordprocessingml/2006/main" xmlns:w14="http://schemas.microsoft.com/office/word/2010/wordml" xmlns:w15="http://schemas.microsoft.com/office/word/2012/wordml" xmlns:w16cex="http://schemas.microsoft.com/office/word/2018/wordml/cex" xmlns:w16cid="http://schemas.microsoft.com/office/word/2016/wordml/cid" xmlns:w16="http://schemas.microsoft.com/office/word/2018/wordml" xmlns:w16sdtdh="http://schemas.microsoft.com/office/word/2020/wordml/sdtdatahash" xmlns:w16se="http://schemas.microsoft.com/office/word/2015/wordml/symex" xmlns:wpg="http://schemas.microsoft.com/office/word/2010/wordprocessingGroup" xmlns:wpi="http://schemas.microsoft.com/office/word/2010/wordprocessingInk" xmlns:wne="http://schemas.microsoft.com/office/word/2006/wordml" xmlns:wps="http://schemas.microsoft.com/office/word/2010/wordprocessingShape" mc:Ignorable="w14 w15 w16se w16cid w16 w16cex w16sdtdh wp14">
+<w:numbering xmlns:wpc="http://schemas.microsoft.com/office/word/2010/wordprocessingCanvas" xmlns:cx="http://schemas.microsoft.com/office/drawing/2014/chartex" xmlns:cx1="http://schemas.microsoft.com/office/drawing/2015/9/8/chartex" xmlns:cx2="http://schemas.microsoft.com/office/drawing/2015/10/21/chartex" xmlns:cx3="http://schemas.microsoft.com/office/drawing/2016/5/9/chartex" xmlns:cx4="http://schemas.microsoft.com/office/drawing/2016/5/10/chartex" xmlns:cx5="http://schemas.microsoft.com/office/drawing/2016/5/11/chartex" xmlns:cx6="http://schemas.microsoft.com/office/drawing/2016/5/12/chartex" xmlns:cx7="http://schemas.microsoft.com/office/drawing/2016/5/13/chartex" xmlns:cx8="http://schemas.microsoft.com/office/drawing/2016/5/14/chartex" xmlns:mc="http://schemas.openxmlformats.org/markup-compatibility/2006" xmlns:aink="http://schemas.microsoft.com/office/drawing/2016/ink" xmlns:am3d="http://schemas.microsoft.com/office/drawing/2017/model3d" xmlns:o="urn:schemas-microsoft-com:office:office" xmlns:oel="http://schemas.microsoft.com/office/2019/extlst" xmlns:r="http://schemas.openxmlformats.org/officeDocument/2006/relationships" xmlns:m="http://schemas.openxmlformats.org/officeDocument/2006/math" xmlns:v="urn:schemas-microsoft-com:vml" xmlns:wp14="http://schemas.microsoft.com/office/word/2010/wordprocessingDrawing" xmlns:wp="http://schemas.openxmlformats.org/drawingml/2006/wordprocessingDrawing" xmlns:w10="urn:schemas-microsoft-com:office:word" xmlns:w="http://schemas.openxmlformats.org/wordprocessingml/2006/main" xmlns:w14="http://schemas.microsoft.com/office/word/2010/wordml" xmlns:w15="http://schemas.microsoft.com/office/word/2012/wordml" xmlns:w16cex="http://schemas.microsoft.com/office/word/2018/wordml/cex" xmlns:w16cid="http://schemas.microsoft.com/office/word/2016/wordml/cid" xmlns:w16="http://schemas.microsoft.com/office/word/2018/wordml" xmlns:w16sdtdh="http://schemas.microsoft.com/office/word/2020/wordml/sdtdatahash" xmlns:w16se="http://schemas.microsoft.com/office/word/2015/wordml/symex" xmlns:wpg="http://schemas.microsoft.com/office/word/2010/wordprocessingGroup" xmlns:wpi="http://schemas.microsoft.com/office/word/2010/wordprocessingInk" xmlns:wne="http://schemas.microsoft.com/office/word/2006/wordml" xmlns:wps="http://schemas.microsoft.com/office/word/2010/wordprocessingShape" mc:Ignorable="w14 w15 w16se w16cid w16 w16cex w16sdtdh wp14">
   <w:abstractNum w:abstractNumId="0" w15:restartNumberingAfterBreak="0">
     <w:nsid w:val="05A41D55"/>
     <w:multiLevelType w:val="hybridMultilevel"/>
@@ -3568,43 +3713,43 @@
       </w:rPr>
     </w:lvl>
   </w:abstractNum>
-  <w:num w:numId="1">
+  <w:num w:numId="1" w16cid:durableId="1060324840">
     <w:abstractNumId w:val="26"/>
   </w:num>
-  <w:num w:numId="2">
+  <w:num w:numId="2" w16cid:durableId="1822428031">
     <w:abstractNumId w:val="3"/>
   </w:num>
-  <w:num w:numId="3">
+  <w:num w:numId="3" w16cid:durableId="1738937523">
     <w:abstractNumId w:val="1"/>
   </w:num>
-  <w:num w:numId="4">
+  <w:num w:numId="4" w16cid:durableId="116221252">
     <w:abstractNumId w:val="6"/>
   </w:num>
-  <w:num w:numId="5">
+  <w:num w:numId="5" w16cid:durableId="1535846667">
     <w:abstractNumId w:val="12"/>
   </w:num>
-  <w:num w:numId="6">
+  <w:num w:numId="6" w16cid:durableId="253897775">
     <w:abstractNumId w:val="27"/>
   </w:num>
-  <w:num w:numId="7">
+  <w:num w:numId="7" w16cid:durableId="641733982">
     <w:abstractNumId w:val="11"/>
   </w:num>
-  <w:num w:numId="8">
+  <w:num w:numId="8" w16cid:durableId="752894487">
     <w:abstractNumId w:val="5"/>
   </w:num>
-  <w:num w:numId="9">
+  <w:num w:numId="9" w16cid:durableId="1116559224">
     <w:abstractNumId w:val="7"/>
   </w:num>
-  <w:num w:numId="10">
+  <w:num w:numId="10" w16cid:durableId="1965424905">
     <w:abstractNumId w:val="9"/>
   </w:num>
-  <w:num w:numId="11">
+  <w:num w:numId="11" w16cid:durableId="1530069542">
     <w:abstractNumId w:val="21"/>
   </w:num>
-  <w:num w:numId="12">
+  <w:num w:numId="12" w16cid:durableId="306204093">
     <w:abstractNumId w:val="28"/>
   </w:num>
-  <w:num w:numId="13">
+  <w:num w:numId="13" w16cid:durableId="462575219">
     <w:abstractNumId w:val="20"/>
     <w:lvlOverride w:ilvl="0">
       <w:startOverride w:val="1"/>
@@ -3634,55 +3779,55 @@
       <w:startOverride w:val="1"/>
     </w:lvlOverride>
   </w:num>
-  <w:num w:numId="14">
+  <w:num w:numId="14" w16cid:durableId="1862040567">
     <w:abstractNumId w:val="25"/>
   </w:num>
-  <w:num w:numId="15">
+  <w:num w:numId="15" w16cid:durableId="940382253">
     <w:abstractNumId w:val="16"/>
   </w:num>
-  <w:num w:numId="16">
+  <w:num w:numId="16" w16cid:durableId="53554362">
     <w:abstractNumId w:val="24"/>
   </w:num>
-  <w:num w:numId="17">
+  <w:num w:numId="17" w16cid:durableId="779028692">
     <w:abstractNumId w:val="14"/>
   </w:num>
-  <w:num w:numId="18">
+  <w:num w:numId="18" w16cid:durableId="1569488459">
     <w:abstractNumId w:val="22"/>
   </w:num>
-  <w:num w:numId="19">
+  <w:num w:numId="19" w16cid:durableId="806315116">
     <w:abstractNumId w:val="4"/>
   </w:num>
-  <w:num w:numId="20">
+  <w:num w:numId="20" w16cid:durableId="1251542035">
     <w:abstractNumId w:val="17"/>
   </w:num>
-  <w:num w:numId="21">
+  <w:num w:numId="21" w16cid:durableId="1025331336">
     <w:abstractNumId w:val="13"/>
   </w:num>
-  <w:num w:numId="22">
+  <w:num w:numId="22" w16cid:durableId="1013410716">
     <w:abstractNumId w:val="0"/>
   </w:num>
-  <w:num w:numId="23">
+  <w:num w:numId="23" w16cid:durableId="874780523">
     <w:abstractNumId w:val="15"/>
   </w:num>
-  <w:num w:numId="24">
+  <w:num w:numId="24" w16cid:durableId="1289311383">
     <w:abstractNumId w:val="23"/>
   </w:num>
-  <w:num w:numId="25">
+  <w:num w:numId="25" w16cid:durableId="1223104674">
     <w:abstractNumId w:val="10"/>
   </w:num>
-  <w:num w:numId="26">
+  <w:num w:numId="26" w16cid:durableId="2120030255">
     <w:abstractNumId w:val="19"/>
   </w:num>
-  <w:num w:numId="27">
+  <w:num w:numId="27" w16cid:durableId="94054861">
     <w:abstractNumId w:val="25"/>
   </w:num>
-  <w:num w:numId="28">
+  <w:num w:numId="28" w16cid:durableId="979459526">
     <w:abstractNumId w:val="18"/>
   </w:num>
-  <w:num w:numId="29">
+  <w:num w:numId="29" w16cid:durableId="1882940109">
     <w:abstractNumId w:val="8"/>
   </w:num>
-  <w:num w:numId="30">
+  <w:num w:numId="30" w16cid:durableId="1167866546">
     <w:abstractNumId w:val="2"/>
   </w:num>
 </w:numbering>

</xml_diff>

<commit_message>
anexo 3 doc modificado
</commit_message>
<xml_diff>
--- a/uploads/anexo3.docx
+++ b/uploads/anexo3.docx
@@ -1,6 +1,6 @@
 
 <file path=word/document.xml><?xml version="1.0" encoding="utf-8"?>
-<w:document xmlns:wpc="http://schemas.microsoft.com/office/word/2010/wordprocessingCanvas" xmlns:cx="http://schemas.microsoft.com/office/drawing/2014/chartex" xmlns:cx1="http://schemas.microsoft.com/office/drawing/2015/9/8/chartex" xmlns:cx2="http://schemas.microsoft.com/office/drawing/2015/10/21/chartex" xmlns:cx3="http://schemas.microsoft.com/office/drawing/2016/5/9/chartex" xmlns:cx4="http://schemas.microsoft.com/office/drawing/2016/5/10/chartex" xmlns:cx5="http://schemas.microsoft.com/office/drawing/2016/5/11/chartex" xmlns:cx6="http://schemas.microsoft.com/office/drawing/2016/5/12/chartex" xmlns:cx7="http://schemas.microsoft.com/office/drawing/2016/5/13/chartex" xmlns:cx8="http://schemas.microsoft.com/office/drawing/2016/5/14/chartex" xmlns:mc="http://schemas.openxmlformats.org/markup-compatibility/2006" xmlns:aink="http://schemas.microsoft.com/office/drawing/2016/ink" xmlns:am3d="http://schemas.microsoft.com/office/drawing/2017/model3d" xmlns:o="urn:schemas-microsoft-com:office:office" xmlns:oel="http://schemas.microsoft.com/office/2019/extlst" xmlns:r="http://schemas.openxmlformats.org/officeDocument/2006/relationships" xmlns:m="http://schemas.openxmlformats.org/officeDocument/2006/math" xmlns:v="urn:schemas-microsoft-com:vml" xmlns:wp14="http://schemas.microsoft.com/office/word/2010/wordprocessingDrawing" xmlns:wp="http://schemas.openxmlformats.org/drawingml/2006/wordprocessingDrawing" xmlns:w10="urn:schemas-microsoft-com:office:word" xmlns:w="http://schemas.openxmlformats.org/wordprocessingml/2006/main" xmlns:w14="http://schemas.microsoft.com/office/word/2010/wordml" xmlns:w15="http://schemas.microsoft.com/office/word/2012/wordml" xmlns:w16cex="http://schemas.microsoft.com/office/word/2018/wordml/cex" xmlns:w16cid="http://schemas.microsoft.com/office/word/2016/wordml/cid" xmlns:w16="http://schemas.microsoft.com/office/word/2018/wordml" xmlns:w16sdtdh="http://schemas.microsoft.com/office/word/2020/wordml/sdtdatahash" xmlns:w16se="http://schemas.microsoft.com/office/word/2015/wordml/symex" xmlns:wpg="http://schemas.microsoft.com/office/word/2010/wordprocessingGroup" xmlns:wpi="http://schemas.microsoft.com/office/word/2010/wordprocessingInk" xmlns:wne="http://schemas.microsoft.com/office/word/2006/wordml" xmlns:wps="http://schemas.microsoft.com/office/word/2010/wordprocessingShape" mc:Ignorable="w14 w15 w16se w16cid w16 w16cex w16sdtdh wp14">
+<w:document xmlns:wpc="http://schemas.microsoft.com/office/word/2010/wordprocessingCanvas" xmlns:cx="http://schemas.microsoft.com/office/drawing/2014/chartex" xmlns:cx1="http://schemas.microsoft.com/office/drawing/2015/9/8/chartex" xmlns:cx2="http://schemas.microsoft.com/office/drawing/2015/10/21/chartex" xmlns:cx3="http://schemas.microsoft.com/office/drawing/2016/5/9/chartex" xmlns:cx4="http://schemas.microsoft.com/office/drawing/2016/5/10/chartex" xmlns:cx5="http://schemas.microsoft.com/office/drawing/2016/5/11/chartex" xmlns:cx6="http://schemas.microsoft.com/office/drawing/2016/5/12/chartex" xmlns:cx7="http://schemas.microsoft.com/office/drawing/2016/5/13/chartex" xmlns:cx8="http://schemas.microsoft.com/office/drawing/2016/5/14/chartex" xmlns:mc="http://schemas.openxmlformats.org/markup-compatibility/2006" xmlns:aink="http://schemas.microsoft.com/office/drawing/2016/ink" xmlns:am3d="http://schemas.microsoft.com/office/drawing/2017/model3d" xmlns:o="urn:schemas-microsoft-com:office:office" xmlns:r="http://schemas.openxmlformats.org/officeDocument/2006/relationships" xmlns:m="http://schemas.openxmlformats.org/officeDocument/2006/math" xmlns:v="urn:schemas-microsoft-com:vml" xmlns:wp14="http://schemas.microsoft.com/office/word/2010/wordprocessingDrawing" xmlns:wp="http://schemas.openxmlformats.org/drawingml/2006/wordprocessingDrawing" xmlns:w10="urn:schemas-microsoft-com:office:word" xmlns:w="http://schemas.openxmlformats.org/wordprocessingml/2006/main" xmlns:w14="http://schemas.microsoft.com/office/word/2010/wordml" xmlns:w15="http://schemas.microsoft.com/office/word/2012/wordml" xmlns:w16cex="http://schemas.microsoft.com/office/word/2018/wordml/cex" xmlns:w16cid="http://schemas.microsoft.com/office/word/2016/wordml/cid" xmlns:w16="http://schemas.microsoft.com/office/word/2018/wordml" xmlns:w16sdtdh="http://schemas.microsoft.com/office/word/2020/wordml/sdtdatahash" xmlns:w16se="http://schemas.microsoft.com/office/word/2015/wordml/symex" xmlns:wpg="http://schemas.microsoft.com/office/word/2010/wordprocessingGroup" xmlns:wpi="http://schemas.microsoft.com/office/word/2010/wordprocessingInk" xmlns:wne="http://schemas.microsoft.com/office/word/2006/wordml" xmlns:wps="http://schemas.microsoft.com/office/word/2010/wordprocessingShape" mc:Ignorable="w14 w15 w16se w16cid w16 w16cex w16sdtdh wp14">
   <w:body>
     <w:p>
       <w:pPr>
@@ -66,10 +66,13 @@
         <w:t xml:space="preserve"> {</w:t>
       </w:r>
       <w:r>
-        <w:t>fecha</w:t>
+        <w:t>dia</w:t>
       </w:r>
       <w:r>
         <w:t>}</w:t>
+      </w:r>
+      <w:r>
+        <w:t xml:space="preserve"> de {mes} del {anio}</w:t>
       </w:r>
     </w:p>
     <w:p>
@@ -85,15 +88,7 @@
         <w:spacing w:after="0" w:line="360" w:lineRule="auto"/>
       </w:pPr>
       <w:r>
-        <w:t>{</w:t>
-      </w:r>
-      <w:proofErr w:type="spellStart"/>
-      <w:r>
-        <w:t>nombreResponsablePracticas</w:t>
-      </w:r>
-      <w:proofErr w:type="spellEnd"/>
-      <w:r>
-        <w:t>}</w:t>
+        <w:t>{nombreResponsablePracticas}</w:t>
       </w:r>
     </w:p>
     <w:p>
@@ -110,15 +105,7 @@
         <w:t xml:space="preserve"> DE LA CARRERA </w:t>
       </w:r>
       <w:r>
-        <w:t>{</w:t>
-      </w:r>
-      <w:proofErr w:type="spellStart"/>
-      <w:r>
-        <w:t>nombreCarrera</w:t>
-      </w:r>
-      <w:proofErr w:type="spellEnd"/>
-      <w:r>
-        <w:t>}</w:t>
+        <w:t>{nombreCarrera}</w:t>
       </w:r>
     </w:p>
     <w:p>
@@ -181,15 +168,7 @@
         <w:t xml:space="preserve"> Yo</w:t>
       </w:r>
       <w:r>
-        <w:t xml:space="preserve"> {</w:t>
-      </w:r>
-      <w:proofErr w:type="spellStart"/>
-      <w:r>
-        <w:t>nombreAlumno</w:t>
-      </w:r>
-      <w:proofErr w:type="spellEnd"/>
-      <w:r>
-        <w:t>}</w:t>
+        <w:t xml:space="preserve"> {nombreAlumno}</w:t>
       </w:r>
       <w:r>
         <w:t>, con número</w:t>
@@ -198,29 +177,13 @@
         <w:t xml:space="preserve"> de cédula </w:t>
       </w:r>
       <w:r>
-        <w:t>{</w:t>
-      </w:r>
-      <w:proofErr w:type="spellStart"/>
-      <w:r>
-        <w:t>datoCedula</w:t>
-      </w:r>
-      <w:proofErr w:type="spellEnd"/>
-      <w:r>
-        <w:t>}</w:t>
+        <w:t>{datoCedula}</w:t>
       </w:r>
       <w:r>
         <w:t xml:space="preserve">, estudiante del </w:t>
       </w:r>
       <w:r>
-        <w:t>{</w:t>
-      </w:r>
-      <w:proofErr w:type="spellStart"/>
-      <w:r>
-        <w:t>datoCiclo</w:t>
-      </w:r>
-      <w:proofErr w:type="spellEnd"/>
-      <w:r>
-        <w:t>}</w:t>
+        <w:t>{datoCiclo}</w:t>
       </w:r>
       <w:r>
         <w:t xml:space="preserve"> </w:t>
@@ -235,15 +198,7 @@
         <w:t>, paralelo</w:t>
       </w:r>
       <w:r>
-        <w:t xml:space="preserve"> {</w:t>
-      </w:r>
-      <w:proofErr w:type="spellStart"/>
-      <w:r>
-        <w:t>datoParalelo</w:t>
-      </w:r>
-      <w:proofErr w:type="spellEnd"/>
-      <w:r>
-        <w:t>}</w:t>
+        <w:t xml:space="preserve"> {datoParalelo}</w:t>
       </w:r>
       <w:r>
         <w:t xml:space="preserve"> del</w:t>
@@ -261,15 +216,7 @@
         <w:t xml:space="preserve"> </w:t>
       </w:r>
       <w:r>
-        <w:t>{</w:t>
-      </w:r>
-      <w:proofErr w:type="spellStart"/>
-      <w:r>
-        <w:t>periodoAcademico</w:t>
-      </w:r>
-      <w:proofErr w:type="spellEnd"/>
-      <w:r>
-        <w:t>}</w:t>
+        <w:t>{periodoAcademico}</w:t>
       </w:r>
       <w:r>
         <w:t xml:space="preserve"> </w:t>
@@ -278,29 +225,13 @@
         <w:t xml:space="preserve">de la carrera </w:t>
       </w:r>
       <w:r>
-        <w:t>{</w:t>
-      </w:r>
-      <w:proofErr w:type="spellStart"/>
-      <w:r>
-        <w:t>nombreCarrera</w:t>
-      </w:r>
-      <w:proofErr w:type="spellEnd"/>
-      <w:r>
-        <w:t>}</w:t>
+        <w:t>{nombreCarrera}</w:t>
       </w:r>
       <w:r>
         <w:t xml:space="preserve">, solicito comedidamente se autorice mi postulación para realizar las </w:t>
       </w:r>
       <w:r>
-        <w:t>{</w:t>
-      </w:r>
-      <w:proofErr w:type="spellStart"/>
-      <w:r>
-        <w:t>datoHoras</w:t>
-      </w:r>
-      <w:proofErr w:type="spellEnd"/>
-      <w:r>
-        <w:t>}</w:t>
+        <w:t>{datoHoras}</w:t>
       </w:r>
       <w:r>
         <w:t xml:space="preserve"> hora</w:t>
@@ -315,15 +246,7 @@
         <w:t xml:space="preserve"> </w:t>
       </w:r>
       <w:r>
-        <w:t>{</w:t>
-      </w:r>
-      <w:proofErr w:type="spellStart"/>
-      <w:r>
-        <w:t>nombreEmpresa</w:t>
-      </w:r>
-      <w:proofErr w:type="spellEnd"/>
-      <w:r>
-        <w:t>}</w:t>
+        <w:t>{nombreEmpresa}</w:t>
       </w:r>
       <w:r>
         <w:t xml:space="preserve"> </w:t>
@@ -368,21 +291,7 @@
         <w:rPr>
           <w:bCs/>
         </w:rPr>
-        <w:t>{</w:t>
-      </w:r>
-      <w:proofErr w:type="spellStart"/>
-      <w:r>
-        <w:rPr>
-          <w:bCs/>
-        </w:rPr>
-        <w:t>numeroConvocatoria</w:t>
-      </w:r>
-      <w:proofErr w:type="spellEnd"/>
-      <w:r>
-        <w:rPr>
-          <w:bCs/>
-        </w:rPr>
-        <w:t>}</w:t>
+        <w:t>{numeroConvocatoria}</w:t>
       </w:r>
     </w:p>
     <w:p>
@@ -606,25 +515,7 @@
           <w:sz w:val="22"/>
           <w:szCs w:val="22"/>
         </w:rPr>
-        <w:t>{</w:t>
-      </w:r>
-      <w:proofErr w:type="spellStart"/>
-      <w:r>
-        <w:rPr>
-          <w:rFonts w:asciiTheme="minorHAnsi" w:hAnsiTheme="minorHAnsi"/>
-          <w:sz w:val="22"/>
-          <w:szCs w:val="22"/>
-        </w:rPr>
-        <w:t>nombreAlumno</w:t>
-      </w:r>
-      <w:proofErr w:type="spellEnd"/>
-      <w:r>
-        <w:rPr>
-          <w:rFonts w:asciiTheme="minorHAnsi" w:hAnsiTheme="minorHAnsi"/>
-          <w:sz w:val="22"/>
-          <w:szCs w:val="22"/>
-        </w:rPr>
-        <w:t>}</w:t>
+        <w:t>{nombreAlumno}</w:t>
       </w:r>
     </w:p>
     <w:p>
@@ -660,25 +551,7 @@
           <w:sz w:val="22"/>
           <w:szCs w:val="22"/>
         </w:rPr>
-        <w:t>{</w:t>
-      </w:r>
-      <w:proofErr w:type="spellStart"/>
-      <w:r>
-        <w:rPr>
-          <w:rFonts w:asciiTheme="minorHAnsi" w:hAnsiTheme="minorHAnsi"/>
-          <w:sz w:val="22"/>
-          <w:szCs w:val="22"/>
-        </w:rPr>
-        <w:t>celularAlumno</w:t>
-      </w:r>
-      <w:proofErr w:type="spellEnd"/>
-      <w:r>
-        <w:rPr>
-          <w:rFonts w:asciiTheme="minorHAnsi" w:hAnsiTheme="minorHAnsi"/>
-          <w:sz w:val="22"/>
-          <w:szCs w:val="22"/>
-        </w:rPr>
-        <w:t>}</w:t>
+        <w:t>{celularAlumno}</w:t>
       </w:r>
     </w:p>
     <w:p>
@@ -712,25 +585,7 @@
           <w:sz w:val="22"/>
           <w:szCs w:val="22"/>
         </w:rPr>
-        <w:t>{</w:t>
-      </w:r>
-      <w:proofErr w:type="spellStart"/>
-      <w:r>
-        <w:rPr>
-          <w:rFonts w:asciiTheme="minorHAnsi" w:hAnsiTheme="minorHAnsi"/>
-          <w:sz w:val="22"/>
-          <w:szCs w:val="22"/>
-        </w:rPr>
-        <w:t>correoAlumno</w:t>
-      </w:r>
-      <w:proofErr w:type="spellEnd"/>
-      <w:r>
-        <w:rPr>
-          <w:rFonts w:asciiTheme="minorHAnsi" w:hAnsiTheme="minorHAnsi"/>
-          <w:sz w:val="22"/>
-          <w:szCs w:val="22"/>
-        </w:rPr>
-        <w:t>}</w:t>
+        <w:t>{correoAlumno}</w:t>
       </w:r>
     </w:p>
     <w:sectPr>
@@ -745,7 +600,7 @@
 </file>
 
 <file path=word/endnotes.xml><?xml version="1.0" encoding="utf-8"?>
-<w:endnotes xmlns:wpc="http://schemas.microsoft.com/office/word/2010/wordprocessingCanvas" xmlns:cx="http://schemas.microsoft.com/office/drawing/2014/chartex" xmlns:cx1="http://schemas.microsoft.com/office/drawing/2015/9/8/chartex" xmlns:cx2="http://schemas.microsoft.com/office/drawing/2015/10/21/chartex" xmlns:cx3="http://schemas.microsoft.com/office/drawing/2016/5/9/chartex" xmlns:cx4="http://schemas.microsoft.com/office/drawing/2016/5/10/chartex" xmlns:cx5="http://schemas.microsoft.com/office/drawing/2016/5/11/chartex" xmlns:cx6="http://schemas.microsoft.com/office/drawing/2016/5/12/chartex" xmlns:cx7="http://schemas.microsoft.com/office/drawing/2016/5/13/chartex" xmlns:cx8="http://schemas.microsoft.com/office/drawing/2016/5/14/chartex" xmlns:mc="http://schemas.openxmlformats.org/markup-compatibility/2006" xmlns:aink="http://schemas.microsoft.com/office/drawing/2016/ink" xmlns:am3d="http://schemas.microsoft.com/office/drawing/2017/model3d" xmlns:o="urn:schemas-microsoft-com:office:office" xmlns:oel="http://schemas.microsoft.com/office/2019/extlst" xmlns:r="http://schemas.openxmlformats.org/officeDocument/2006/relationships" xmlns:m="http://schemas.openxmlformats.org/officeDocument/2006/math" xmlns:v="urn:schemas-microsoft-com:vml" xmlns:wp14="http://schemas.microsoft.com/office/word/2010/wordprocessingDrawing" xmlns:wp="http://schemas.openxmlformats.org/drawingml/2006/wordprocessingDrawing" xmlns:w10="urn:schemas-microsoft-com:office:word" xmlns:w="http://schemas.openxmlformats.org/wordprocessingml/2006/main" xmlns:w14="http://schemas.microsoft.com/office/word/2010/wordml" xmlns:w15="http://schemas.microsoft.com/office/word/2012/wordml" xmlns:w16cex="http://schemas.microsoft.com/office/word/2018/wordml/cex" xmlns:w16cid="http://schemas.microsoft.com/office/word/2016/wordml/cid" xmlns:w16="http://schemas.microsoft.com/office/word/2018/wordml" xmlns:w16sdtdh="http://schemas.microsoft.com/office/word/2020/wordml/sdtdatahash" xmlns:w16se="http://schemas.microsoft.com/office/word/2015/wordml/symex" xmlns:wpg="http://schemas.microsoft.com/office/word/2010/wordprocessingGroup" xmlns:wpi="http://schemas.microsoft.com/office/word/2010/wordprocessingInk" xmlns:wne="http://schemas.microsoft.com/office/word/2006/wordml" xmlns:wps="http://schemas.microsoft.com/office/word/2010/wordprocessingShape" mc:Ignorable="w14 w15 w16se w16cid w16 w16cex w16sdtdh wp14">
+<w:endnotes xmlns:wpc="http://schemas.microsoft.com/office/word/2010/wordprocessingCanvas" xmlns:cx="http://schemas.microsoft.com/office/drawing/2014/chartex" xmlns:cx1="http://schemas.microsoft.com/office/drawing/2015/9/8/chartex" xmlns:cx2="http://schemas.microsoft.com/office/drawing/2015/10/21/chartex" xmlns:cx3="http://schemas.microsoft.com/office/drawing/2016/5/9/chartex" xmlns:cx4="http://schemas.microsoft.com/office/drawing/2016/5/10/chartex" xmlns:cx5="http://schemas.microsoft.com/office/drawing/2016/5/11/chartex" xmlns:cx6="http://schemas.microsoft.com/office/drawing/2016/5/12/chartex" xmlns:cx7="http://schemas.microsoft.com/office/drawing/2016/5/13/chartex" xmlns:cx8="http://schemas.microsoft.com/office/drawing/2016/5/14/chartex" xmlns:mc="http://schemas.openxmlformats.org/markup-compatibility/2006" xmlns:aink="http://schemas.microsoft.com/office/drawing/2016/ink" xmlns:am3d="http://schemas.microsoft.com/office/drawing/2017/model3d" xmlns:o="urn:schemas-microsoft-com:office:office" xmlns:r="http://schemas.openxmlformats.org/officeDocument/2006/relationships" xmlns:m="http://schemas.openxmlformats.org/officeDocument/2006/math" xmlns:v="urn:schemas-microsoft-com:vml" xmlns:wp14="http://schemas.microsoft.com/office/word/2010/wordprocessingDrawing" xmlns:wp="http://schemas.openxmlformats.org/drawingml/2006/wordprocessingDrawing" xmlns:w10="urn:schemas-microsoft-com:office:word" xmlns:w="http://schemas.openxmlformats.org/wordprocessingml/2006/main" xmlns:w14="http://schemas.microsoft.com/office/word/2010/wordml" xmlns:w15="http://schemas.microsoft.com/office/word/2012/wordml" xmlns:w16cex="http://schemas.microsoft.com/office/word/2018/wordml/cex" xmlns:w16cid="http://schemas.microsoft.com/office/word/2016/wordml/cid" xmlns:w16="http://schemas.microsoft.com/office/word/2018/wordml" xmlns:w16sdtdh="http://schemas.microsoft.com/office/word/2020/wordml/sdtdatahash" xmlns:w16se="http://schemas.microsoft.com/office/word/2015/wordml/symex" xmlns:wpg="http://schemas.microsoft.com/office/word/2010/wordprocessingGroup" xmlns:wpi="http://schemas.microsoft.com/office/word/2010/wordprocessingInk" xmlns:wne="http://schemas.microsoft.com/office/word/2006/wordml" xmlns:wps="http://schemas.microsoft.com/office/word/2010/wordprocessingShape" mc:Ignorable="w14 w15 w16se w16cid w16 w16cex w16sdtdh wp14">
   <w:endnote w:type="separator" w:id="-1">
     <w:p>
       <w:pPr>
@@ -770,7 +625,7 @@
 </file>
 
 <file path=word/footnotes.xml><?xml version="1.0" encoding="utf-8"?>
-<w:footnotes xmlns:wpc="http://schemas.microsoft.com/office/word/2010/wordprocessingCanvas" xmlns:cx="http://schemas.microsoft.com/office/drawing/2014/chartex" xmlns:cx1="http://schemas.microsoft.com/office/drawing/2015/9/8/chartex" xmlns:cx2="http://schemas.microsoft.com/office/drawing/2015/10/21/chartex" xmlns:cx3="http://schemas.microsoft.com/office/drawing/2016/5/9/chartex" xmlns:cx4="http://schemas.microsoft.com/office/drawing/2016/5/10/chartex" xmlns:cx5="http://schemas.microsoft.com/office/drawing/2016/5/11/chartex" xmlns:cx6="http://schemas.microsoft.com/office/drawing/2016/5/12/chartex" xmlns:cx7="http://schemas.microsoft.com/office/drawing/2016/5/13/chartex" xmlns:cx8="http://schemas.microsoft.com/office/drawing/2016/5/14/chartex" xmlns:mc="http://schemas.openxmlformats.org/markup-compatibility/2006" xmlns:aink="http://schemas.microsoft.com/office/drawing/2016/ink" xmlns:am3d="http://schemas.microsoft.com/office/drawing/2017/model3d" xmlns:o="urn:schemas-microsoft-com:office:office" xmlns:oel="http://schemas.microsoft.com/office/2019/extlst" xmlns:r="http://schemas.openxmlformats.org/officeDocument/2006/relationships" xmlns:m="http://schemas.openxmlformats.org/officeDocument/2006/math" xmlns:v="urn:schemas-microsoft-com:vml" xmlns:wp14="http://schemas.microsoft.com/office/word/2010/wordprocessingDrawing" xmlns:wp="http://schemas.openxmlformats.org/drawingml/2006/wordprocessingDrawing" xmlns:w10="urn:schemas-microsoft-com:office:word" xmlns:w="http://schemas.openxmlformats.org/wordprocessingml/2006/main" xmlns:w14="http://schemas.microsoft.com/office/word/2010/wordml" xmlns:w15="http://schemas.microsoft.com/office/word/2012/wordml" xmlns:w16cex="http://schemas.microsoft.com/office/word/2018/wordml/cex" xmlns:w16cid="http://schemas.microsoft.com/office/word/2016/wordml/cid" xmlns:w16="http://schemas.microsoft.com/office/word/2018/wordml" xmlns:w16sdtdh="http://schemas.microsoft.com/office/word/2020/wordml/sdtdatahash" xmlns:w16se="http://schemas.microsoft.com/office/word/2015/wordml/symex" xmlns:wpg="http://schemas.microsoft.com/office/word/2010/wordprocessingGroup" xmlns:wpi="http://schemas.microsoft.com/office/word/2010/wordprocessingInk" xmlns:wne="http://schemas.microsoft.com/office/word/2006/wordml" xmlns:wps="http://schemas.microsoft.com/office/word/2010/wordprocessingShape" mc:Ignorable="w14 w15 w16se w16cid w16 w16cex w16sdtdh wp14">
+<w:footnotes xmlns:wpc="http://schemas.microsoft.com/office/word/2010/wordprocessingCanvas" xmlns:cx="http://schemas.microsoft.com/office/drawing/2014/chartex" xmlns:cx1="http://schemas.microsoft.com/office/drawing/2015/9/8/chartex" xmlns:cx2="http://schemas.microsoft.com/office/drawing/2015/10/21/chartex" xmlns:cx3="http://schemas.microsoft.com/office/drawing/2016/5/9/chartex" xmlns:cx4="http://schemas.microsoft.com/office/drawing/2016/5/10/chartex" xmlns:cx5="http://schemas.microsoft.com/office/drawing/2016/5/11/chartex" xmlns:cx6="http://schemas.microsoft.com/office/drawing/2016/5/12/chartex" xmlns:cx7="http://schemas.microsoft.com/office/drawing/2016/5/13/chartex" xmlns:cx8="http://schemas.microsoft.com/office/drawing/2016/5/14/chartex" xmlns:mc="http://schemas.openxmlformats.org/markup-compatibility/2006" xmlns:aink="http://schemas.microsoft.com/office/drawing/2016/ink" xmlns:am3d="http://schemas.microsoft.com/office/drawing/2017/model3d" xmlns:o="urn:schemas-microsoft-com:office:office" xmlns:r="http://schemas.openxmlformats.org/officeDocument/2006/relationships" xmlns:m="http://schemas.openxmlformats.org/officeDocument/2006/math" xmlns:v="urn:schemas-microsoft-com:vml" xmlns:wp14="http://schemas.microsoft.com/office/word/2010/wordprocessingDrawing" xmlns:wp="http://schemas.openxmlformats.org/drawingml/2006/wordprocessingDrawing" xmlns:w10="urn:schemas-microsoft-com:office:word" xmlns:w="http://schemas.openxmlformats.org/wordprocessingml/2006/main" xmlns:w14="http://schemas.microsoft.com/office/word/2010/wordml" xmlns:w15="http://schemas.microsoft.com/office/word/2012/wordml" xmlns:w16cex="http://schemas.microsoft.com/office/word/2018/wordml/cex" xmlns:w16cid="http://schemas.microsoft.com/office/word/2016/wordml/cid" xmlns:w16="http://schemas.microsoft.com/office/word/2018/wordml" xmlns:w16sdtdh="http://schemas.microsoft.com/office/word/2020/wordml/sdtdatahash" xmlns:w16se="http://schemas.microsoft.com/office/word/2015/wordml/symex" xmlns:wpg="http://schemas.microsoft.com/office/word/2010/wordprocessingGroup" xmlns:wpi="http://schemas.microsoft.com/office/word/2010/wordprocessingInk" xmlns:wne="http://schemas.microsoft.com/office/word/2006/wordml" xmlns:wps="http://schemas.microsoft.com/office/word/2010/wordprocessingShape" mc:Ignorable="w14 w15 w16se w16cid w16 w16cex w16sdtdh wp14">
   <w:footnote w:type="separator" w:id="-1">
     <w:p>
       <w:pPr>
@@ -795,7 +650,7 @@
 </file>
 
 <file path=word/header1.xml><?xml version="1.0" encoding="utf-8"?>
-<w:hdr xmlns:wpc="http://schemas.microsoft.com/office/word/2010/wordprocessingCanvas" xmlns:cx="http://schemas.microsoft.com/office/drawing/2014/chartex" xmlns:cx1="http://schemas.microsoft.com/office/drawing/2015/9/8/chartex" xmlns:cx2="http://schemas.microsoft.com/office/drawing/2015/10/21/chartex" xmlns:cx3="http://schemas.microsoft.com/office/drawing/2016/5/9/chartex" xmlns:cx4="http://schemas.microsoft.com/office/drawing/2016/5/10/chartex" xmlns:cx5="http://schemas.microsoft.com/office/drawing/2016/5/11/chartex" xmlns:cx6="http://schemas.microsoft.com/office/drawing/2016/5/12/chartex" xmlns:cx7="http://schemas.microsoft.com/office/drawing/2016/5/13/chartex" xmlns:cx8="http://schemas.microsoft.com/office/drawing/2016/5/14/chartex" xmlns:mc="http://schemas.openxmlformats.org/markup-compatibility/2006" xmlns:aink="http://schemas.microsoft.com/office/drawing/2016/ink" xmlns:am3d="http://schemas.microsoft.com/office/drawing/2017/model3d" xmlns:o="urn:schemas-microsoft-com:office:office" xmlns:oel="http://schemas.microsoft.com/office/2019/extlst" xmlns:r="http://schemas.openxmlformats.org/officeDocument/2006/relationships" xmlns:m="http://schemas.openxmlformats.org/officeDocument/2006/math" xmlns:v="urn:schemas-microsoft-com:vml" xmlns:wp14="http://schemas.microsoft.com/office/word/2010/wordprocessingDrawing" xmlns:wp="http://schemas.openxmlformats.org/drawingml/2006/wordprocessingDrawing" xmlns:w10="urn:schemas-microsoft-com:office:word" xmlns:w="http://schemas.openxmlformats.org/wordprocessingml/2006/main" xmlns:w14="http://schemas.microsoft.com/office/word/2010/wordml" xmlns:w15="http://schemas.microsoft.com/office/word/2012/wordml" xmlns:w16cex="http://schemas.microsoft.com/office/word/2018/wordml/cex" xmlns:w16cid="http://schemas.microsoft.com/office/word/2016/wordml/cid" xmlns:w16="http://schemas.microsoft.com/office/word/2018/wordml" xmlns:w16sdtdh="http://schemas.microsoft.com/office/word/2020/wordml/sdtdatahash" xmlns:w16se="http://schemas.microsoft.com/office/word/2015/wordml/symex" xmlns:wpg="http://schemas.microsoft.com/office/word/2010/wordprocessingGroup" xmlns:wpi="http://schemas.microsoft.com/office/word/2010/wordprocessingInk" xmlns:wne="http://schemas.microsoft.com/office/word/2006/wordml" xmlns:wps="http://schemas.microsoft.com/office/word/2010/wordprocessingShape" mc:Ignorable="w14 w15 w16se w16cid w16 w16cex w16sdtdh wp14">
+<w:hdr xmlns:wpc="http://schemas.microsoft.com/office/word/2010/wordprocessingCanvas" xmlns:cx="http://schemas.microsoft.com/office/drawing/2014/chartex" xmlns:cx1="http://schemas.microsoft.com/office/drawing/2015/9/8/chartex" xmlns:cx2="http://schemas.microsoft.com/office/drawing/2015/10/21/chartex" xmlns:cx3="http://schemas.microsoft.com/office/drawing/2016/5/9/chartex" xmlns:cx4="http://schemas.microsoft.com/office/drawing/2016/5/10/chartex" xmlns:cx5="http://schemas.microsoft.com/office/drawing/2016/5/11/chartex" xmlns:cx6="http://schemas.microsoft.com/office/drawing/2016/5/12/chartex" xmlns:cx7="http://schemas.microsoft.com/office/drawing/2016/5/13/chartex" xmlns:cx8="http://schemas.microsoft.com/office/drawing/2016/5/14/chartex" xmlns:mc="http://schemas.openxmlformats.org/markup-compatibility/2006" xmlns:aink="http://schemas.microsoft.com/office/drawing/2016/ink" xmlns:am3d="http://schemas.microsoft.com/office/drawing/2017/model3d" xmlns:o="urn:schemas-microsoft-com:office:office" xmlns:r="http://schemas.openxmlformats.org/officeDocument/2006/relationships" xmlns:m="http://schemas.openxmlformats.org/officeDocument/2006/math" xmlns:v="urn:schemas-microsoft-com:vml" xmlns:wp14="http://schemas.microsoft.com/office/word/2010/wordprocessingDrawing" xmlns:wp="http://schemas.openxmlformats.org/drawingml/2006/wordprocessingDrawing" xmlns:w10="urn:schemas-microsoft-com:office:word" xmlns:w="http://schemas.openxmlformats.org/wordprocessingml/2006/main" xmlns:w14="http://schemas.microsoft.com/office/word/2010/wordml" xmlns:w15="http://schemas.microsoft.com/office/word/2012/wordml" xmlns:w16cex="http://schemas.microsoft.com/office/word/2018/wordml/cex" xmlns:w16cid="http://schemas.microsoft.com/office/word/2016/wordml/cid" xmlns:w16="http://schemas.microsoft.com/office/word/2018/wordml" xmlns:w16sdtdh="http://schemas.microsoft.com/office/word/2020/wordml/sdtdatahash" xmlns:w16se="http://schemas.microsoft.com/office/word/2015/wordml/symex" xmlns:wpg="http://schemas.microsoft.com/office/word/2010/wordprocessingGroup" xmlns:wpi="http://schemas.microsoft.com/office/word/2010/wordprocessingInk" xmlns:wne="http://schemas.microsoft.com/office/word/2006/wordml" xmlns:wps="http://schemas.microsoft.com/office/word/2010/wordprocessingShape" mc:Ignorable="w14 w15 w16se w16cid w16 w16cex w16sdtdh wp14">
   <w:p>
     <w:pPr>
       <w:pStyle w:val="Encabezado"/>
@@ -870,7 +725,7 @@
 </file>
 
 <file path=word/numbering.xml><?xml version="1.0" encoding="utf-8"?>
-<w:numbering xmlns:wpc="http://schemas.microsoft.com/office/word/2010/wordprocessingCanvas" xmlns:cx="http://schemas.microsoft.com/office/drawing/2014/chartex" xmlns:cx1="http://schemas.microsoft.com/office/drawing/2015/9/8/chartex" xmlns:cx2="http://schemas.microsoft.com/office/drawing/2015/10/21/chartex" xmlns:cx3="http://schemas.microsoft.com/office/drawing/2016/5/9/chartex" xmlns:cx4="http://schemas.microsoft.com/office/drawing/2016/5/10/chartex" xmlns:cx5="http://schemas.microsoft.com/office/drawing/2016/5/11/chartex" xmlns:cx6="http://schemas.microsoft.com/office/drawing/2016/5/12/chartex" xmlns:cx7="http://schemas.microsoft.com/office/drawing/2016/5/13/chartex" xmlns:cx8="http://schemas.microsoft.com/office/drawing/2016/5/14/chartex" xmlns:mc="http://schemas.openxmlformats.org/markup-compatibility/2006" xmlns:aink="http://schemas.microsoft.com/office/drawing/2016/ink" xmlns:am3d="http://schemas.microsoft.com/office/drawing/2017/model3d" xmlns:o="urn:schemas-microsoft-com:office:office" xmlns:oel="http://schemas.microsoft.com/office/2019/extlst" xmlns:r="http://schemas.openxmlformats.org/officeDocument/2006/relationships" xmlns:m="http://schemas.openxmlformats.org/officeDocument/2006/math" xmlns:v="urn:schemas-microsoft-com:vml" xmlns:wp14="http://schemas.microsoft.com/office/word/2010/wordprocessingDrawing" xmlns:wp="http://schemas.openxmlformats.org/drawingml/2006/wordprocessingDrawing" xmlns:w10="urn:schemas-microsoft-com:office:word" xmlns:w="http://schemas.openxmlformats.org/wordprocessingml/2006/main" xmlns:w14="http://schemas.microsoft.com/office/word/2010/wordml" xmlns:w15="http://schemas.microsoft.com/office/word/2012/wordml" xmlns:w16cex="http://schemas.microsoft.com/office/word/2018/wordml/cex" xmlns:w16cid="http://schemas.microsoft.com/office/word/2016/wordml/cid" xmlns:w16="http://schemas.microsoft.com/office/word/2018/wordml" xmlns:w16sdtdh="http://schemas.microsoft.com/office/word/2020/wordml/sdtdatahash" xmlns:w16se="http://schemas.microsoft.com/office/word/2015/wordml/symex" xmlns:wpg="http://schemas.microsoft.com/office/word/2010/wordprocessingGroup" xmlns:wpi="http://schemas.microsoft.com/office/word/2010/wordprocessingInk" xmlns:wne="http://schemas.microsoft.com/office/word/2006/wordml" xmlns:wps="http://schemas.microsoft.com/office/word/2010/wordprocessingShape" mc:Ignorable="w14 w15 w16se w16cid w16 w16cex w16sdtdh wp14">
+<w:numbering xmlns:wpc="http://schemas.microsoft.com/office/word/2010/wordprocessingCanvas" xmlns:cx="http://schemas.microsoft.com/office/drawing/2014/chartex" xmlns:cx1="http://schemas.microsoft.com/office/drawing/2015/9/8/chartex" xmlns:cx2="http://schemas.microsoft.com/office/drawing/2015/10/21/chartex" xmlns:cx3="http://schemas.microsoft.com/office/drawing/2016/5/9/chartex" xmlns:cx4="http://schemas.microsoft.com/office/drawing/2016/5/10/chartex" xmlns:cx5="http://schemas.microsoft.com/office/drawing/2016/5/11/chartex" xmlns:cx6="http://schemas.microsoft.com/office/drawing/2016/5/12/chartex" xmlns:cx7="http://schemas.microsoft.com/office/drawing/2016/5/13/chartex" xmlns:cx8="http://schemas.microsoft.com/office/drawing/2016/5/14/chartex" xmlns:mc="http://schemas.openxmlformats.org/markup-compatibility/2006" xmlns:aink="http://schemas.microsoft.com/office/drawing/2016/ink" xmlns:am3d="http://schemas.microsoft.com/office/drawing/2017/model3d" xmlns:o="urn:schemas-microsoft-com:office:office" xmlns:r="http://schemas.openxmlformats.org/officeDocument/2006/relationships" xmlns:m="http://schemas.openxmlformats.org/officeDocument/2006/math" xmlns:v="urn:schemas-microsoft-com:vml" xmlns:wp14="http://schemas.microsoft.com/office/word/2010/wordprocessingDrawing" xmlns:wp="http://schemas.openxmlformats.org/drawingml/2006/wordprocessingDrawing" xmlns:w10="urn:schemas-microsoft-com:office:word" xmlns:w="http://schemas.openxmlformats.org/wordprocessingml/2006/main" xmlns:w14="http://schemas.microsoft.com/office/word/2010/wordml" xmlns:w15="http://schemas.microsoft.com/office/word/2012/wordml" xmlns:w16cex="http://schemas.microsoft.com/office/word/2018/wordml/cex" xmlns:w16cid="http://schemas.microsoft.com/office/word/2016/wordml/cid" xmlns:w16="http://schemas.microsoft.com/office/word/2018/wordml" xmlns:w16sdtdh="http://schemas.microsoft.com/office/word/2020/wordml/sdtdatahash" xmlns:w16se="http://schemas.microsoft.com/office/word/2015/wordml/symex" xmlns:wpg="http://schemas.microsoft.com/office/word/2010/wordprocessingGroup" xmlns:wpi="http://schemas.microsoft.com/office/word/2010/wordprocessingInk" xmlns:wne="http://schemas.microsoft.com/office/word/2006/wordml" xmlns:wps="http://schemas.microsoft.com/office/word/2010/wordprocessingShape" mc:Ignorable="w14 w15 w16se w16cid w16 w16cex w16sdtdh wp14">
   <w:abstractNum w:abstractNumId="0" w15:restartNumberingAfterBreak="0">
     <w:nsid w:val="05A41D55"/>
     <w:multiLevelType w:val="hybridMultilevel"/>
@@ -3713,43 +3568,43 @@
       </w:rPr>
     </w:lvl>
   </w:abstractNum>
-  <w:num w:numId="1" w16cid:durableId="1060324840">
+  <w:num w:numId="1">
     <w:abstractNumId w:val="26"/>
   </w:num>
-  <w:num w:numId="2" w16cid:durableId="1822428031">
+  <w:num w:numId="2">
     <w:abstractNumId w:val="3"/>
   </w:num>
-  <w:num w:numId="3" w16cid:durableId="1738937523">
+  <w:num w:numId="3">
     <w:abstractNumId w:val="1"/>
   </w:num>
-  <w:num w:numId="4" w16cid:durableId="116221252">
+  <w:num w:numId="4">
     <w:abstractNumId w:val="6"/>
   </w:num>
-  <w:num w:numId="5" w16cid:durableId="1535846667">
+  <w:num w:numId="5">
     <w:abstractNumId w:val="12"/>
   </w:num>
-  <w:num w:numId="6" w16cid:durableId="253897775">
+  <w:num w:numId="6">
     <w:abstractNumId w:val="27"/>
   </w:num>
-  <w:num w:numId="7" w16cid:durableId="641733982">
+  <w:num w:numId="7">
     <w:abstractNumId w:val="11"/>
   </w:num>
-  <w:num w:numId="8" w16cid:durableId="752894487">
+  <w:num w:numId="8">
     <w:abstractNumId w:val="5"/>
   </w:num>
-  <w:num w:numId="9" w16cid:durableId="1116559224">
+  <w:num w:numId="9">
     <w:abstractNumId w:val="7"/>
   </w:num>
-  <w:num w:numId="10" w16cid:durableId="1965424905">
+  <w:num w:numId="10">
     <w:abstractNumId w:val="9"/>
   </w:num>
-  <w:num w:numId="11" w16cid:durableId="1530069542">
+  <w:num w:numId="11">
     <w:abstractNumId w:val="21"/>
   </w:num>
-  <w:num w:numId="12" w16cid:durableId="306204093">
+  <w:num w:numId="12">
     <w:abstractNumId w:val="28"/>
   </w:num>
-  <w:num w:numId="13" w16cid:durableId="462575219">
+  <w:num w:numId="13">
     <w:abstractNumId w:val="20"/>
     <w:lvlOverride w:ilvl="0">
       <w:startOverride w:val="1"/>
@@ -3779,55 +3634,55 @@
       <w:startOverride w:val="1"/>
     </w:lvlOverride>
   </w:num>
-  <w:num w:numId="14" w16cid:durableId="1862040567">
+  <w:num w:numId="14">
     <w:abstractNumId w:val="25"/>
   </w:num>
-  <w:num w:numId="15" w16cid:durableId="940382253">
+  <w:num w:numId="15">
     <w:abstractNumId w:val="16"/>
   </w:num>
-  <w:num w:numId="16" w16cid:durableId="53554362">
+  <w:num w:numId="16">
     <w:abstractNumId w:val="24"/>
   </w:num>
-  <w:num w:numId="17" w16cid:durableId="779028692">
+  <w:num w:numId="17">
     <w:abstractNumId w:val="14"/>
   </w:num>
-  <w:num w:numId="18" w16cid:durableId="1569488459">
+  <w:num w:numId="18">
     <w:abstractNumId w:val="22"/>
   </w:num>
-  <w:num w:numId="19" w16cid:durableId="806315116">
+  <w:num w:numId="19">
     <w:abstractNumId w:val="4"/>
   </w:num>
-  <w:num w:numId="20" w16cid:durableId="1251542035">
+  <w:num w:numId="20">
     <w:abstractNumId w:val="17"/>
   </w:num>
-  <w:num w:numId="21" w16cid:durableId="1025331336">
+  <w:num w:numId="21">
     <w:abstractNumId w:val="13"/>
   </w:num>
-  <w:num w:numId="22" w16cid:durableId="1013410716">
+  <w:num w:numId="22">
     <w:abstractNumId w:val="0"/>
   </w:num>
-  <w:num w:numId="23" w16cid:durableId="874780523">
+  <w:num w:numId="23">
     <w:abstractNumId w:val="15"/>
   </w:num>
-  <w:num w:numId="24" w16cid:durableId="1289311383">
+  <w:num w:numId="24">
     <w:abstractNumId w:val="23"/>
   </w:num>
-  <w:num w:numId="25" w16cid:durableId="1223104674">
+  <w:num w:numId="25">
     <w:abstractNumId w:val="10"/>
   </w:num>
-  <w:num w:numId="26" w16cid:durableId="2120030255">
+  <w:num w:numId="26">
     <w:abstractNumId w:val="19"/>
   </w:num>
-  <w:num w:numId="27" w16cid:durableId="94054861">
+  <w:num w:numId="27">
     <w:abstractNumId w:val="25"/>
   </w:num>
-  <w:num w:numId="28" w16cid:durableId="979459526">
+  <w:num w:numId="28">
     <w:abstractNumId w:val="18"/>
   </w:num>
-  <w:num w:numId="29" w16cid:durableId="1882940109">
+  <w:num w:numId="29">
     <w:abstractNumId w:val="8"/>
   </w:num>
-  <w:num w:numId="30" w16cid:durableId="1167866546">
+  <w:num w:numId="30">
     <w:abstractNumId w:val="2"/>
   </w:num>
 </w:numbering>

</xml_diff>